<commit_message>
Added test data and updated proc/func documentation
</commit_message>
<xml_diff>
--- a/Dokumente/Prozeduren,Funktionen.docx
+++ b/Dokumente/Prozeduren,Funktionen.docx
@@ -1,6 +1,6 @@
 
 <file path=word/document.xml><?xml version="1.0" encoding="utf-8"?>
-<w:document xmlns:wpc="http://schemas.microsoft.com/office/word/2010/wordprocessingCanvas" xmlns:cx="http://schemas.microsoft.com/office/drawing/2014/chartex" xmlns:cx1="http://schemas.microsoft.com/office/drawing/2015/9/8/chartex" xmlns:cx2="http://schemas.microsoft.com/office/drawing/2015/10/21/chartex" xmlns:cx3="http://schemas.microsoft.com/office/drawing/2016/5/9/chartex" xmlns:cx4="http://schemas.microsoft.com/office/drawing/2016/5/10/chartex" xmlns:cx5="http://schemas.microsoft.com/office/drawing/2016/5/11/chartex" xmlns:mc="http://schemas.openxmlformats.org/markup-compatibility/2006" xmlns:o="urn:schemas-microsoft-com:office:office" xmlns:r="http://schemas.openxmlformats.org/officeDocument/2006/relationships" xmlns:m="http://schemas.openxmlformats.org/officeDocument/2006/math" xmlns:v="urn:schemas-microsoft-com:vml" xmlns:wp14="http://schemas.microsoft.com/office/word/2010/wordprocessingDrawing" xmlns:wp="http://schemas.openxmlformats.org/drawingml/2006/wordprocessingDrawing" xmlns:w10="urn:schemas-microsoft-com:office:word" xmlns:w="http://schemas.openxmlformats.org/wordprocessingml/2006/main" xmlns:w14="http://schemas.microsoft.com/office/word/2010/wordml" xmlns:w15="http://schemas.microsoft.com/office/word/2012/wordml" xmlns:w16se="http://schemas.microsoft.com/office/word/2015/wordml/symex" xmlns:wpg="http://schemas.microsoft.com/office/word/2010/wordprocessingGroup" xmlns:wpi="http://schemas.microsoft.com/office/word/2010/wordprocessingInk" xmlns:wne="http://schemas.microsoft.com/office/word/2006/wordml" xmlns:wps="http://schemas.microsoft.com/office/word/2010/wordprocessingShape" mc:Ignorable="w14 w15 w16se wp14">
+<w:document xmlns:wpc="http://schemas.microsoft.com/office/word/2010/wordprocessingCanvas" xmlns:cx="http://schemas.microsoft.com/office/drawing/2014/chartex" xmlns:cx1="http://schemas.microsoft.com/office/drawing/2015/9/8/chartex" xmlns:cx2="http://schemas.microsoft.com/office/drawing/2015/10/21/chartex" xmlns:mc="http://schemas.openxmlformats.org/markup-compatibility/2006" xmlns:o="urn:schemas-microsoft-com:office:office" xmlns:r="http://schemas.openxmlformats.org/officeDocument/2006/relationships" xmlns:m="http://schemas.openxmlformats.org/officeDocument/2006/math" xmlns:v="urn:schemas-microsoft-com:vml" xmlns:wp14="http://schemas.microsoft.com/office/word/2010/wordprocessingDrawing" xmlns:wp="http://schemas.openxmlformats.org/drawingml/2006/wordprocessingDrawing" xmlns:w10="urn:schemas-microsoft-com:office:word" xmlns:w="http://schemas.openxmlformats.org/wordprocessingml/2006/main" xmlns:w14="http://schemas.microsoft.com/office/word/2010/wordml" xmlns:w15="http://schemas.microsoft.com/office/word/2012/wordml" xmlns:w16se="http://schemas.microsoft.com/office/word/2015/wordml/symex" xmlns:wpg="http://schemas.microsoft.com/office/word/2010/wordprocessingGroup" xmlns:wpi="http://schemas.microsoft.com/office/word/2010/wordprocessingInk" xmlns:wne="http://schemas.microsoft.com/office/word/2006/wordml" xmlns:wps="http://schemas.microsoft.com/office/word/2010/wordprocessingShape" mc:Ignorable="w14 w15 w16se wp14">
   <w:body>
     <w:p>
       <w:pPr>
@@ -55,7 +55,40 @@
       </w:r>
       <w:proofErr w:type="spellEnd"/>
       <w:r>
-        <w:t xml:space="preserve"> spielererst 1,'Spieler3','1999/8/2','LM',28888,2999999,87</w:t>
+        <w:t xml:space="preserve"> spielererst </w:t>
+      </w:r>
+      <w:r>
+        <w:t>2</w:t>
+      </w:r>
+      <w:r>
+        <w:t>,'</w:t>
+      </w:r>
+      <w:r>
+        <w:t>Neymar','1990</w:t>
+      </w:r>
+      <w:r>
+        <w:t>/8/2','</w:t>
+      </w:r>
+      <w:r>
+        <w:t>LF</w:t>
+      </w:r>
+      <w:r>
+        <w:t>',</w:t>
+      </w:r>
+      <w:r>
+        <w:t>1500</w:t>
+      </w:r>
+      <w:r>
+        <w:t>,</w:t>
+      </w:r>
+      <w:r>
+        <w:t>15000</w:t>
+      </w:r>
+      <w:r>
+        <w:t>,</w:t>
+      </w:r>
+      <w:r>
+        <w:t>92</w:t>
       </w:r>
     </w:p>
     <w:p/>
@@ -163,7 +196,28 @@
       </w:r>
       <w:proofErr w:type="spellEnd"/>
       <w:r>
-        <w:t xml:space="preserve"> 'Spieler3','ST',11111,11111111,22</w:t>
+        <w:t xml:space="preserve"> '</w:t>
+      </w:r>
+      <w:r>
+        <w:t>Neymar</w:t>
+      </w:r>
+      <w:r>
+        <w:t>','ST',</w:t>
+      </w:r>
+      <w:r>
+        <w:t>1550</w:t>
+      </w:r>
+      <w:r>
+        <w:t>,</w:t>
+      </w:r>
+      <w:r>
+        <w:t>12000</w:t>
+      </w:r>
+      <w:r>
+        <w:t>,</w:t>
+      </w:r>
+      <w:r>
+        <w:t>91</w:t>
       </w:r>
     </w:p>
     <w:p/>
@@ -247,7 +301,18 @@
       </w:r>
       <w:proofErr w:type="spellEnd"/>
       <w:r>
-        <w:t xml:space="preserve"> 'Spieler3'</w:t>
+        <w:t xml:space="preserve"> '</w:t>
+      </w:r>
+      <w:r>
+        <w:t xml:space="preserve">Andres </w:t>
+      </w:r>
+      <w:proofErr w:type="spellStart"/>
+      <w:r>
+        <w:t>Iniesta</w:t>
+      </w:r>
+      <w:proofErr w:type="spellEnd"/>
+      <w:r>
+        <w:t>'</w:t>
       </w:r>
     </w:p>
     <w:p>
@@ -360,7 +425,39 @@
       </w:r>
       <w:proofErr w:type="spellEnd"/>
       <w:r>
-        <w:t xml:space="preserve"> 'Spieler1','Testverein1','tw',23,876</w:t>
+        <w:t xml:space="preserve"> '</w:t>
+      </w:r>
+      <w:r>
+        <w:t xml:space="preserve">Lionel </w:t>
+      </w:r>
+      <w:proofErr w:type="spellStart"/>
+      <w:r>
+        <w:t>Messi</w:t>
+      </w:r>
+      <w:proofErr w:type="spellEnd"/>
+      <w:r>
+        <w:t>','</w:t>
+      </w:r>
+      <w:r>
+        <w:t>Borussia Dortmund</w:t>
+      </w:r>
+      <w:r>
+        <w:t>','</w:t>
+      </w:r>
+      <w:r>
+        <w:t>ST</w:t>
+      </w:r>
+      <w:r>
+        <w:t>',</w:t>
+      </w:r>
+      <w:r>
+        <w:t>1000</w:t>
+      </w:r>
+      <w:r>
+        <w:t>,</w:t>
+      </w:r>
+      <w:r>
+        <w:t>50000</w:t>
       </w:r>
     </w:p>
     <w:p>
@@ -401,78 +498,45 @@
       <w:proofErr w:type="spellEnd"/>
     </w:p>
     <w:p>
-      <w:pPr>
-        <w:rPr>
-          <w:lang w:val="en-US"/>
-        </w:rPr>
-      </w:pPr>
-      <w:r>
-        <w:rPr>
-          <w:lang w:val="en-US"/>
-        </w:rPr>
-        <w:t xml:space="preserve">execute </w:t>
-      </w:r>
-      <w:proofErr w:type="spellStart"/>
-      <w:r>
-        <w:rPr>
-          <w:lang w:val="en-US"/>
-        </w:rPr>
+      <w:proofErr w:type="spellStart"/>
+      <w:r>
+        <w:t>execute</w:t>
+      </w:r>
+      <w:proofErr w:type="spellEnd"/>
+      <w:r>
+        <w:t xml:space="preserve"> </w:t>
+      </w:r>
+      <w:proofErr w:type="spellStart"/>
+      <w:r>
         <w:t>bestspieler</w:t>
       </w:r>
       <w:proofErr w:type="spellEnd"/>
       <w:r>
-        <w:rPr>
-          <w:lang w:val="en-US"/>
-        </w:rPr>
         <w:t xml:space="preserve"> '</w:t>
       </w:r>
-      <w:proofErr w:type="spellStart"/>
-      <w:r>
-        <w:rPr>
-          <w:lang w:val="en-US"/>
-        </w:rPr>
-        <w:t>st</w:t>
-      </w:r>
-      <w:proofErr w:type="spellEnd"/>
-      <w:r>
-        <w:rPr>
-          <w:lang w:val="en-US"/>
-        </w:rPr>
+      <w:r>
+        <w:t>ST</w:t>
+      </w:r>
+      <w:bookmarkStart w:id="0" w:name="_GoBack"/>
+      <w:bookmarkEnd w:id="0"/>
+      <w:r>
         <w:t>'</w:t>
       </w:r>
     </w:p>
-    <w:p>
-      <w:pPr>
-        <w:rPr>
-          <w:lang w:val="en-US"/>
-        </w:rPr>
-      </w:pPr>
-    </w:p>
+    <w:p/>
     <w:p>
       <w:pPr>
         <w:rPr>
           <w:b/>
           <w:u w:val="single"/>
-          <w:lang w:val="en-US"/>
         </w:rPr>
       </w:pPr>
-      <w:proofErr w:type="spellStart"/>
       <w:r>
         <w:rPr>
           <w:b/>
           <w:u w:val="single"/>
-          <w:lang w:val="en-US"/>
-        </w:rPr>
-        <w:t>Meiste</w:t>
-      </w:r>
-      <w:proofErr w:type="spellEnd"/>
-      <w:r>
-        <w:rPr>
-          <w:b/>
-          <w:u w:val="single"/>
-          <w:lang w:val="en-US"/>
-        </w:rPr>
-        <w:t xml:space="preserve"> Transfers </w:t>
+        </w:rPr>
+        <w:t xml:space="preserve">Meiste Transfers </w:t>
       </w:r>
     </w:p>
     <w:p>
@@ -508,27 +572,35 @@
           <w:color w:val="auto"/>
           <w:sz w:val="22"/>
           <w:szCs w:val="22"/>
-          <w:lang w:val="en-US"/>
         </w:rPr>
       </w:pPr>
+      <w:proofErr w:type="spellStart"/>
       <w:r>
         <w:rPr>
           <w:rFonts w:asciiTheme="minorHAnsi" w:eastAsiaTheme="minorHAnsi" w:hAnsiTheme="minorHAnsi" w:cstheme="minorBidi"/>
           <w:color w:val="auto"/>
           <w:sz w:val="22"/>
           <w:szCs w:val="22"/>
-          <w:lang w:val="en-US"/>
-        </w:rPr>
-        <w:t xml:space="preserve">execute </w:t>
-      </w:r>
-      <w:proofErr w:type="spellStart"/>
+        </w:rPr>
+        <w:t>execute</w:t>
+      </w:r>
+      <w:proofErr w:type="spellEnd"/>
       <w:r>
         <w:rPr>
           <w:rFonts w:asciiTheme="minorHAnsi" w:eastAsiaTheme="minorHAnsi" w:hAnsiTheme="minorHAnsi" w:cstheme="minorBidi"/>
           <w:color w:val="auto"/>
           <w:sz w:val="22"/>
           <w:szCs w:val="22"/>
-          <w:lang w:val="en-US"/>
+        </w:rPr>
+        <w:t xml:space="preserve"> </w:t>
+      </w:r>
+      <w:proofErr w:type="spellStart"/>
+      <w:r>
+        <w:rPr>
+          <w:rFonts w:asciiTheme="minorHAnsi" w:eastAsiaTheme="minorHAnsi" w:hAnsiTheme="minorHAnsi" w:cstheme="minorBidi"/>
+          <w:color w:val="auto"/>
+          <w:sz w:val="22"/>
+          <w:szCs w:val="22"/>
         </w:rPr>
         <w:t>meistetransfers</w:t>
       </w:r>
@@ -537,29 +609,21 @@
     <w:p>
       <w:pPr>
         <w:pStyle w:val="berschrift1"/>
+      </w:pPr>
+      <w:r>
+        <w:t>View</w:t>
+      </w:r>
+    </w:p>
+    <w:p>
+      <w:r>
         <w:rPr>
           <w:lang w:val="en-US"/>
         </w:rPr>
-      </w:pPr>
-      <w:r>
-        <w:rPr>
-          <w:lang w:val="en-US"/>
-        </w:rPr>
-        <w:t>View</w:t>
-      </w:r>
-    </w:p>
-    <w:p>
-      <w:r>
-        <w:rPr>
-          <w:lang w:val="en-US"/>
-        </w:rPr>
         <w:sym w:font="Wingdings" w:char="F0E0"/>
       </w:r>
       <w:r>
         <w:t xml:space="preserve"> Zeigt alle Spieler, die aktuell einem Verein zugeordnet sind</w:t>
       </w:r>
-      <w:bookmarkStart w:id="0" w:name="_GoBack"/>
-      <w:bookmarkEnd w:id="0"/>
     </w:p>
     <w:p>
       <w:pPr>
@@ -609,7 +673,7 @@
       </w:pPr>
     </w:pPrDefault>
   </w:docDefaults>
-  <w:latentStyles w:defLockedState="0" w:defUIPriority="99" w:defSemiHidden="0" w:defUnhideWhenUsed="0" w:defQFormat="0" w:count="374">
+  <w:latentStyles w:defLockedState="0" w:defUIPriority="99" w:defSemiHidden="0" w:defUnhideWhenUsed="0" w:defQFormat="0" w:count="372">
     <w:lsdException w:name="Normal" w:uiPriority="0" w:qFormat="1"/>
     <w:lsdException w:name="heading 1" w:uiPriority="9" w:qFormat="1"/>
     <w:lsdException w:name="heading 2" w:semiHidden="1" w:uiPriority="9" w:unhideWhenUsed="1" w:qFormat="1"/>
@@ -982,8 +1046,6 @@
     <w:lsdException w:name="List Table 6 Colorful Accent 6" w:uiPriority="51"/>
     <w:lsdException w:name="List Table 7 Colorful Accent 6" w:uiPriority="52"/>
     <w:lsdException w:name="Mention" w:semiHidden="1" w:unhideWhenUsed="1"/>
-    <w:lsdException w:name="Smart Hyperlink" w:semiHidden="1" w:unhideWhenUsed="1"/>
-    <w:lsdException w:name="Hashtag" w:semiHidden="1" w:unhideWhenUsed="1"/>
   </w:latentStyles>
   <w:style w:type="paragraph" w:default="1" w:styleId="Standard">
     <w:name w:val="Normal"/>

</xml_diff>